<commit_message>
updated results with correct contrast, latex too
</commit_message>
<xml_diff>
--- a/ptocog2019/PTCOG2019.docx
+++ b/ptocog2019/PTCOG2019.docx
@@ -189,131 +189,7 @@
         <w:rPr>
           <w:lang w:val="en-US"/>
         </w:rPr>
-        <w:t xml:space="preserve">Proton range monitoring with prompt-gamma coming from nuclear reactions between the beam and the </w:t>
-      </w:r>
-      <w:del w:id="0" w:author="Onbekende auteur" w:date="2018-11-29T12:14:42Z">
-        <w:r>
-          <w:rPr>
-            <w:lang w:val="en-US"/>
-          </w:rPr>
-          <w:delText>matter</w:delText>
-        </w:r>
-      </w:del>
-      <w:ins w:id="1" w:author="Onbekende auteur" w:date="2018-11-29T12:14:42Z">
-        <w:r>
-          <w:rPr>
-            <w:lang w:val="en-US"/>
-          </w:rPr>
-          <w:t>patient</w:t>
-        </w:r>
-      </w:ins>
-      <w:r>
-        <w:rPr>
-          <w:lang w:val="en-US"/>
-        </w:rPr>
-        <w:t xml:space="preserve"> is currently investigated with various detector systems, such as</w:t>
-      </w:r>
-      <w:ins w:id="2" w:author="Onbekende auteur" w:date="2018-11-29T12:14:53Z">
-        <w:r>
-          <w:rPr>
-            <w:lang w:val="en-US"/>
-          </w:rPr>
-          <w:t xml:space="preserve"> the</w:t>
-        </w:r>
-      </w:ins>
-      <w:r>
-        <w:rPr>
-          <w:lang w:val="en-US"/>
-        </w:rPr>
-        <w:t xml:space="preserve"> Multi-Parallel Slit (MPS) and Knife-Edge Slit (KES)</w:t>
-      </w:r>
-      <w:ins w:id="3" w:author="Onbekende auteur" w:date="2018-11-29T12:14:59Z">
-        <w:r>
-          <w:rPr>
-            <w:lang w:val="en-US"/>
-          </w:rPr>
-          <w:t xml:space="preserve"> p</w:t>
-        </w:r>
-      </w:ins>
-      <w:ins w:id="4" w:author="Onbekende auteur" w:date="2018-11-29T12:15:00Z">
-        <w:r>
-          <w:rPr>
-            <w:lang w:val="en-US"/>
-          </w:rPr>
-          <w:t>rompt gamma cameras</w:t>
-        </w:r>
-      </w:ins>
-      <w:r>
-        <w:rPr>
-          <w:lang w:val="en-US"/>
-        </w:rPr>
-        <w:t>. Camera performance is mainly characterized by a compromise between spatial resolution and detect</w:t>
-      </w:r>
-      <w:del w:id="5" w:author="Onbekende auteur" w:date="2018-11-29T12:23:02Z">
-        <w:r>
-          <w:rPr>
-            <w:lang w:val="en-US"/>
-          </w:rPr>
-          <w:delText>or</w:delText>
-        </w:r>
-      </w:del>
-      <w:ins w:id="6" w:author="Onbekende auteur" w:date="2018-11-29T12:23:02Z">
-        <w:r>
-          <w:rPr>
-            <w:lang w:val="en-US"/>
-          </w:rPr>
-          <w:t>ion</w:t>
-        </w:r>
-      </w:ins>
-      <w:r>
-        <w:rPr>
-          <w:lang w:val="en-US"/>
-        </w:rPr>
-        <w:t xml:space="preserve"> efficiency. However, during camera design, modifications of geometrical parameters, such as collimator-crystal distance</w:t>
-      </w:r>
-      <w:ins w:id="7" w:author="Onbekende auteur" w:date="2018-11-29T12:15:54Z">
-        <w:r>
-          <w:rPr>
-            <w:lang w:val="en-US"/>
-          </w:rPr>
-          <w:t xml:space="preserve"> and</w:t>
-        </w:r>
-      </w:ins>
-      <w:del w:id="8" w:author="Onbekende auteur" w:date="2018-11-29T12:15:54Z">
-        <w:r>
-          <w:rPr>
-            <w:lang w:val="en-US"/>
-          </w:rPr>
-          <w:delText>,</w:delText>
-        </w:r>
-      </w:del>
-      <w:r>
-        <w:rPr>
-          <w:lang w:val="en-US"/>
-        </w:rPr>
-        <w:t xml:space="preserve"> collimator pitch or depth, often lead to improvement of one of th</w:t>
-      </w:r>
-      <w:del w:id="9" w:author="Onbekende auteur" w:date="2018-11-29T12:16:03Z">
-        <w:r>
-          <w:rPr>
-            <w:lang w:val="en-US"/>
-          </w:rPr>
-          <w:delText>is</w:delText>
-        </w:r>
-      </w:del>
-      <w:ins w:id="10" w:author="Onbekende auteur" w:date="2018-11-29T12:16:03Z">
-        <w:r>
-          <w:rPr>
-            <w:lang w:val="en-US"/>
-          </w:rPr>
-          <w:t>ese</w:t>
-        </w:r>
-      </w:ins>
-      <w:r>
-        <w:rPr>
-          <w:lang w:val="en-US"/>
-        </w:rPr>
-        <w:t xml:space="preserve"> criteria and deterioration of the other. </w:t>
+        <w:t xml:space="preserve">Proton range monitoring with prompt-gamma coming from nuclear reactions between the beam and the patient is currently investigated with various detector systems, such as the Multi-Parallel Slit (MPS) and Knife-Edge Slit (KES) prompt gamma cameras. Camera performance is mainly characterized by a compromise between spatial resolution and detection efficiency. However, during camera design, modifications of geometrical parameters, such as collimator-crystal distance and collimator pitch or depth, often lead to improvement of one of these criteria and deterioration of the other. </w:t>
       </w:r>
     </w:p>
     <w:p>
@@ -336,91 +212,11 @@
         <w:jc w:val="both"/>
         <w:rPr/>
       </w:pPr>
-      <w:ins w:id="11" w:author="Onbekende auteur" w:date="2018-11-29T12:16:11Z">
-        <w:r>
-          <w:rPr>
-            <w:lang w:val="en-US"/>
-          </w:rPr>
-          <w:t>I</w:t>
-        </w:r>
-      </w:ins>
-      <w:del w:id="12" w:author="Onbekende auteur" w:date="2018-11-29T12:16:11Z">
-        <w:r>
-          <w:rPr>
-            <w:lang w:val="en-US"/>
-          </w:rPr>
-          <w:delText>Indeed, i</w:delText>
-        </w:r>
-      </w:del>
-      <w:r>
-        <w:rPr>
-          <w:lang w:val="en-US"/>
-        </w:rPr>
-        <w:t xml:space="preserve">n order to compare </w:t>
-      </w:r>
-      <w:ins w:id="13" w:author="Onbekende auteur" w:date="2018-11-29T12:16:18Z">
-        <w:r>
-          <w:rPr>
-            <w:lang w:val="en-US"/>
-          </w:rPr>
-          <w:t xml:space="preserve">the </w:t>
-        </w:r>
-      </w:ins>
-      <w:r>
-        <w:rPr>
-          <w:lang w:val="en-US"/>
-        </w:rPr>
-        <w:t>performance</w:t>
-      </w:r>
-      <w:del w:id="14" w:author="Onbekende auteur" w:date="2018-11-29T12:16:21Z">
-        <w:r>
-          <w:rPr>
-            <w:lang w:val="en-US"/>
-          </w:rPr>
-          <w:delText>s</w:delText>
-        </w:r>
-      </w:del>
-      <w:r>
-        <w:rPr>
-          <w:lang w:val="en-US"/>
-        </w:rPr>
-        <w:t xml:space="preserve"> of different camera types and configurations, we derived an analytical model for </w:t>
-      </w:r>
-      <w:del w:id="15" w:author="Onbekende auteur" w:date="2018-11-29T12:17:06Z">
-        <w:r>
-          <w:rPr>
-            <w:lang w:val="en-US"/>
-          </w:rPr>
-          <w:delText>the</w:delText>
-        </w:r>
-      </w:del>
-      <w:r>
-        <w:rPr>
-          <w:lang w:val="en-US"/>
-        </w:rPr>
-        <w:t xml:space="preserve"> two models, MPS and KES, that roughly but </w:t>
-      </w:r>
-      <w:del w:id="16" w:author="Onbekende auteur" w:date="2018-11-29T12:17:29Z">
-        <w:r>
-          <w:rPr>
-            <w:lang w:val="en-US"/>
-          </w:rPr>
-          <w:delText>quickly</w:delText>
-        </w:r>
-      </w:del>
-      <w:ins w:id="17" w:author="Onbekende auteur" w:date="2018-11-29T12:17:29Z">
-        <w:r>
-          <w:rPr>
-            <w:lang w:val="en-US"/>
-          </w:rPr>
-          <w:t>easily</w:t>
-        </w:r>
-      </w:ins>
-      <w:r>
-        <w:rPr>
-          <w:lang w:val="en-US"/>
-        </w:rPr>
-        <w:t xml:space="preserve"> predict camera performance. The models allow to estimate variation in performance according to variation in geometrical parameters. Monte-Carlo (MC) simulations were performed to evaluate the model and perform deeper comparisons between the two camera systems. </w:t>
+      <w:r>
+        <w:rPr>
+          <w:lang w:val="en-US"/>
+        </w:rPr>
+        <w:t xml:space="preserve">In order to compare the performance of different camera types and configurations, we derived an analytical model for  two models, MPS and KES, that roughly but easily predict camera performance. The models allow to estimate variation in performance according to variation in geometrical parameters. Monte-Carlo (MC) simulations were performed to evaluate the model and perform deeper comparisons between the two camera systems. </w:t>
       </w:r>
     </w:p>
     <w:p>
@@ -441,36 +237,122 @@
       <w:pPr>
         <w:pStyle w:val="Normal"/>
         <w:jc w:val="both"/>
-        <w:rPr>
-          <w:highlight w:val="yellow"/>
-          <w:lang w:val="en-US"/>
-        </w:rPr>
-      </w:pPr>
-      <w:r>
-        <w:rPr>
-          <w:lang w:val="en-US"/>
-        </w:rPr>
-        <w:t xml:space="preserve">As a result, the spatial resolution and efficiency estimated by the analytical models match the MC simulations, </w:t>
-      </w:r>
-      <w:r>
-        <w:rPr>
-          <w:highlight w:val="yellow"/>
-          <w:lang w:val="en-US"/>
-        </w:rPr>
-        <w:t>XX%</w:t>
-      </w:r>
-      <w:r>
-        <w:rPr>
-          <w:lang w:val="en-US"/>
-        </w:rPr>
-        <w:t xml:space="preserve">. Comparison between MPS and KES performance show that MPS provides between </w:t>
-      </w:r>
-      <w:r>
-        <w:rPr>
-          <w:highlight w:val="yellow"/>
-          <w:lang w:val="en-US"/>
-        </w:rPr>
-        <w:t>0.77 - 1.15 mm</w:t>
+        <w:rPr/>
+      </w:pPr>
+      <w:r>
+        <w:rPr>
+          <w:lang w:val="en-US"/>
+        </w:rPr>
+        <w:t>As a result, the spatial resolution and efficiency estimated by the analytical models match the MC simulation</w:t>
+      </w:r>
+      <w:r>
+        <w:rPr>
+          <w:lang w:val="en-US"/>
+        </w:rPr>
+        <w:t xml:space="preserve">s to within a factor of two. The </w:t>
+      </w:r>
+      <w:r>
+        <w:rPr>
+          <w:lang w:val="en-US"/>
+        </w:rPr>
+        <w:t>efficienc</w:t>
+      </w:r>
+      <w:r>
+        <w:rPr>
+          <w:lang w:val="en-US"/>
+        </w:rPr>
+        <w:t xml:space="preserve">ies </w:t>
+      </w:r>
+      <w:r>
+        <w:rPr>
+          <w:lang w:val="en-US"/>
+        </w:rPr>
+        <w:t xml:space="preserve">are </w:t>
+      </w:r>
+      <w:r>
+        <w:rPr>
+          <w:lang w:val="en-US"/>
+        </w:rPr>
+        <w:t xml:space="preserve">slightly better than predicted </w:t>
+      </w:r>
+      <w:r>
+        <w:rPr>
+          <w:lang w:val="en-US"/>
+        </w:rPr>
+        <w:t xml:space="preserve">(MPS prediction and MC: 4.18e-5, 2.22e-5, KES: 6.67e-5, 3.96e-5), </w:t>
+      </w:r>
+      <w:r>
+        <w:rPr>
+          <w:lang w:val="en-US"/>
+        </w:rPr>
+        <w:t>while for the the spatial resolution the prediction is a bit too optimistic for the MPS (14.52 mm, MC: 17.35 mm) and for the KES on point (13.5 mm, MC: 12.94 mm).</w:t>
+      </w:r>
+    </w:p>
+    <w:p>
+      <w:pPr>
+        <w:pStyle w:val="Normal"/>
+        <w:jc w:val="both"/>
+        <w:rPr>
+          <w:lang w:val="en-US"/>
+        </w:rPr>
+      </w:pPr>
+      <w:r>
+        <w:rPr/>
+      </w:r>
+    </w:p>
+    <w:p>
+      <w:pPr>
+        <w:pStyle w:val="Normal"/>
+        <w:jc w:val="both"/>
+        <w:rPr/>
+      </w:pPr>
+      <w:r>
+        <w:rPr>
+          <w:lang w:val="en-US"/>
+        </w:rPr>
+        <w:t xml:space="preserve">The </w:t>
+      </w:r>
+      <w:r>
+        <w:rPr>
+          <w:lang w:val="en-US"/>
+        </w:rPr>
+        <w:t>c</w:t>
+      </w:r>
+      <w:r>
+        <w:rPr>
+          <w:lang w:val="en-US"/>
+        </w:rPr>
+        <w:t xml:space="preserve">omparison between MPS and KES </w:t>
+      </w:r>
+      <w:r>
+        <w:rPr>
+          <w:lang w:val="en-US"/>
+        </w:rPr>
+        <w:t xml:space="preserve">fall-off retrieval </w:t>
+      </w:r>
+      <w:r>
+        <w:rPr>
+          <w:lang w:val="en-US"/>
+        </w:rPr>
+        <w:t>performance show</w:t>
+      </w:r>
+      <w:r>
+        <w:rPr>
+          <w:lang w:val="en-US"/>
+        </w:rPr>
+        <w:t>s</w:t>
+      </w:r>
+      <w:r>
+        <w:rPr>
+          <w:lang w:val="en-US"/>
+        </w:rPr>
+        <w:t xml:space="preserve"> that MPS provides between </w:t>
+      </w:r>
+      <w:r>
+        <w:rPr>
+          <w:lang w:val="en-US"/>
+        </w:rPr>
+        <w:t>0.5-1.5</w:t>
       </w:r>
       <w:r>
         <w:rPr>
@@ -480,82 +362,21 @@
       </w:r>
       <w:r>
         <w:rPr>
-          <w:highlight w:val="yellow"/>
-          <w:lang w:val="en-US"/>
-        </w:rPr>
-        <w:t>1.93 - 2.25</w:t>
-      </w:r>
-      <w:r>
-        <w:rPr>
-          <w:lang w:val="en-US"/>
-        </w:rPr>
-        <w:t xml:space="preserve"> mm, with efficiency of </w:t>
-      </w:r>
-      <w:r>
-        <w:rPr>
-          <w:highlight w:val="yellow"/>
-          <w:lang w:val="en-US"/>
-        </w:rPr>
-        <w:t>XX</w:t>
-      </w:r>
-      <w:r>
-        <w:rPr>
-          <w:lang w:val="en-US"/>
-        </w:rPr>
-        <w:t xml:space="preserve">. </w:t>
-      </w:r>
-      <w:r>
-        <w:rPr>
-          <w:highlight w:val="yellow"/>
-          <w:lang w:val="en-US"/>
-        </w:rPr>
-        <w:t xml:space="preserve">MORE RESULTS : for example related to the impact of the variation of one geometrical parameter on the performance (resol+eff). </w:t>
-      </w:r>
-    </w:p>
-    <w:p>
-      <w:pPr>
-        <w:pStyle w:val="Normal"/>
-        <w:jc w:val="both"/>
-        <w:rPr>
-          <w:highlight w:val="yellow"/>
-          <w:lang w:val="en-US"/>
-        </w:rPr>
-      </w:pPr>
-      <w:r>
-        <w:rPr>
-          <w:highlight w:val="yellow"/>
-          <w:lang w:val="en-US"/>
-        </w:rPr>
-      </w:r>
-    </w:p>
-    <w:p>
-      <w:pPr>
-        <w:pStyle w:val="Normal"/>
-        <w:jc w:val="both"/>
-        <w:rPr>
-          <w:lang w:val="en-US"/>
-        </w:rPr>
-      </w:pPr>
-      <w:r>
-        <w:rPr>
-          <w:highlight w:val="yellow"/>
-          <w:lang w:val="en-US"/>
-        </w:rPr>
-        <w:t xml:space="preserve">Conclusion (one sentence).  </w:t>
-      </w:r>
-    </w:p>
-    <w:p>
-      <w:pPr>
-        <w:pStyle w:val="Normal"/>
-        <w:jc w:val="both"/>
-        <w:rPr>
-          <w:lang w:val="en-US"/>
-        </w:rPr>
-      </w:pPr>
-      <w:r>
-        <w:rPr>
-          <w:lang w:val="en-US"/>
-        </w:rPr>
+          <w:lang w:val="en-US"/>
+        </w:rPr>
+        <w:t>1.0-5.5</w:t>
+      </w:r>
+      <w:r>
+        <w:rPr>
+          <w:lang w:val="en-US"/>
+        </w:rPr>
+        <w:t xml:space="preserve"> mm, </w:t>
+      </w:r>
+      <w:r>
+        <w:rPr>
+          <w:lang w:val="en-US"/>
+        </w:rPr>
+        <w:t>which indicates that the role off the efficiency may be larger than that of the spatial resolution, when it comes to choosing a collimator design.</w:t>
       </w:r>
     </w:p>
     <w:p>
@@ -1331,6 +1152,69 @@
       <w:rFonts w:cs="Wingdings"/>
     </w:rPr>
   </w:style>
+  <w:style w:type="character" w:styleId="ListLabel13">
+    <w:name w:val="ListLabel 13"/>
+    <w:qFormat/>
+    <w:rPr>
+      <w:rFonts w:cs="Symbol"/>
+    </w:rPr>
+  </w:style>
+  <w:style w:type="character" w:styleId="ListLabel14">
+    <w:name w:val="ListLabel 14"/>
+    <w:qFormat/>
+    <w:rPr>
+      <w:rFonts w:cs="Courier New"/>
+    </w:rPr>
+  </w:style>
+  <w:style w:type="character" w:styleId="ListLabel15">
+    <w:name w:val="ListLabel 15"/>
+    <w:qFormat/>
+    <w:rPr>
+      <w:rFonts w:cs="Wingdings"/>
+    </w:rPr>
+  </w:style>
+  <w:style w:type="character" w:styleId="ListLabel16">
+    <w:name w:val="ListLabel 16"/>
+    <w:qFormat/>
+    <w:rPr>
+      <w:rFonts w:cs="Symbol"/>
+    </w:rPr>
+  </w:style>
+  <w:style w:type="character" w:styleId="ListLabel17">
+    <w:name w:val="ListLabel 17"/>
+    <w:qFormat/>
+    <w:rPr>
+      <w:rFonts w:cs="Courier New"/>
+    </w:rPr>
+  </w:style>
+  <w:style w:type="character" w:styleId="ListLabel18">
+    <w:name w:val="ListLabel 18"/>
+    <w:qFormat/>
+    <w:rPr>
+      <w:rFonts w:cs="Wingdings"/>
+    </w:rPr>
+  </w:style>
+  <w:style w:type="character" w:styleId="ListLabel19">
+    <w:name w:val="ListLabel 19"/>
+    <w:qFormat/>
+    <w:rPr>
+      <w:rFonts w:cs="Symbol"/>
+    </w:rPr>
+  </w:style>
+  <w:style w:type="character" w:styleId="ListLabel20">
+    <w:name w:val="ListLabel 20"/>
+    <w:qFormat/>
+    <w:rPr>
+      <w:rFonts w:cs="Courier New"/>
+    </w:rPr>
+  </w:style>
+  <w:style w:type="character" w:styleId="ListLabel21">
+    <w:name w:val="ListLabel 21"/>
+    <w:qFormat/>
+    <w:rPr>
+      <w:rFonts w:cs="Wingdings"/>
+    </w:rPr>
+  </w:style>
   <w:style w:type="paragraph" w:styleId="Kop">
     <w:name w:val="Kop"/>
     <w:basedOn w:val="Normal"/>

</xml_diff>